<commit_message>
now replace in table too
</commit_message>
<xml_diff>
--- a/src/main/resources/Для ИП.docx
+++ b/src/main/resources/Для ИП.docx
@@ -76,13 +76,22 @@
         </w:rPr>
         <w:t>Санкт-Петербург</w:t>
       </w:r>
+      <w:proofErr w:type="gramStart"/>
       <w:r>
         <w:rPr>
           <w:b/>
           <w:kern w:val="2"/>
         </w:rPr>
         <w:tab/>
-        <w:t>« __» __________ 20___ года</w:t>
+        <w:t>« _</w:t>
+      </w:r>
+      <w:proofErr w:type="gramEnd"/>
+      <w:r>
+        <w:rPr>
+          <w:b/>
+          <w:kern w:val="2"/>
+        </w:rPr>
+        <w:t>_» __________ 20___ года</w:t>
       </w:r>
     </w:p>
     <w:p>
@@ -114,7 +123,35 @@
         <w:rPr>
           <w:kern w:val="2"/>
         </w:rPr>
-        <w:t xml:space="preserve">Федеральное государственное автономное образовательное учреждение высшего образования «Санкт-Петербургский политехнический университет Петра Великого» (ФГАОУ ВО «СПбПУ»), именуемое в дальнейшем «Заказчик», в лице проректора по цифровой трансформации Боровкова Алексея Ивановича, действующего на основании доверенности № юр-516/21-д от 27.12.2021, с одной стороны, и Индивидуальный </w:t>
+        <w:t>Федеральное государственное автономное образовательное учреждение высшего образования «Санкт-Петербургский политехнический университет Петра Великого» (ФГАОУ ВО «</w:t>
+      </w:r>
+      <w:proofErr w:type="spellStart"/>
+      <w:r>
+        <w:rPr>
+          <w:kern w:val="2"/>
+        </w:rPr>
+        <w:t>СПбПУ</w:t>
+      </w:r>
+      <w:proofErr w:type="spellEnd"/>
+      <w:r>
+        <w:rPr>
+          <w:kern w:val="2"/>
+        </w:rPr>
+        <w:t xml:space="preserve">»), именуемое в дальнейшем «Заказчик», в лице проректора по цифровой трансформации </w:t>
+      </w:r>
+      <w:proofErr w:type="spellStart"/>
+      <w:r>
+        <w:rPr>
+          <w:kern w:val="2"/>
+        </w:rPr>
+        <w:t>Боровкова</w:t>
+      </w:r>
+      <w:proofErr w:type="spellEnd"/>
+      <w:r>
+        <w:rPr>
+          <w:kern w:val="2"/>
+        </w:rPr>
+        <w:t xml:space="preserve"> Алексея Ивановича, действующего на основании доверенности № юр-516/21-д от 27.12.2021, с одной стороны, и Индивидуальный </w:t>
       </w:r>
       <w:r>
         <w:rPr>
@@ -353,7 +390,23 @@
           <w:kern w:val="2"/>
           <w:szCs w:val="24"/>
         </w:rPr>
-        <w:t>Договор заключен на основании пункта $PP части 16 статьи 36 Положения о закупках товаров, работ и услуг для нужд ФГАОУ ВО «СПбПУ».</w:t>
+        <w:t>Договор заключен на основании пункта $PP части 16 статьи 36 Положения о закупках товаров, работ и услуг для нужд ФГАОУ ВО «</w:t>
+      </w:r>
+      <w:proofErr w:type="spellStart"/>
+      <w:r>
+        <w:rPr>
+          <w:kern w:val="2"/>
+          <w:szCs w:val="24"/>
+        </w:rPr>
+        <w:t>СПбПУ</w:t>
+      </w:r>
+      <w:proofErr w:type="spellEnd"/>
+      <w:r>
+        <w:rPr>
+          <w:kern w:val="2"/>
+          <w:szCs w:val="24"/>
+        </w:rPr>
+        <w:t>».</w:t>
       </w:r>
     </w:p>
     <w:p>
@@ -489,7 +542,15 @@
           <w:szCs w:val="22"/>
           <w:lang w:val="en-US"/>
         </w:rPr>
-        <w:t xml:space="preserve">NUMB </w:t>
+        <w:t>NUMB</w:t>
+      </w:r>
+      <w:r>
+        <w:rPr>
+          <w:color w:val="000000"/>
+          <w:sz w:val="22"/>
+          <w:szCs w:val="22"/>
+        </w:rPr>
+        <w:t xml:space="preserve"> </w:t>
       </w:r>
       <w:r>
         <w:rPr>
@@ -791,7 +852,27 @@
           <w:szCs w:val="24"/>
           <w:lang w:val="ru-RU"/>
         </w:rPr>
-        <w:t xml:space="preserve"> за неоказанные Услуги в соответствии с пункте 8.3. </w:t>
+        <w:t xml:space="preserve"> за </w:t>
+      </w:r>
+      <w:proofErr w:type="spellStart"/>
+      <w:r>
+        <w:rPr>
+          <w:kern w:val="2"/>
+          <w:sz w:val="24"/>
+          <w:szCs w:val="24"/>
+          <w:lang w:val="ru-RU"/>
+        </w:rPr>
+        <w:t>неоказанные</w:t>
+      </w:r>
+      <w:proofErr w:type="spellEnd"/>
+      <w:r>
+        <w:rPr>
+          <w:kern w:val="2"/>
+          <w:sz w:val="24"/>
+          <w:szCs w:val="24"/>
+          <w:lang w:val="ru-RU"/>
+        </w:rPr>
+        <w:t xml:space="preserve"> Услуги в соответствии с пункте 8.3. </w:t>
       </w:r>
       <w:r>
         <w:rPr>
@@ -919,7 +1000,6 @@
           <w:i/>
           <w:color w:val="FF0000"/>
           <w:kern w:val="2"/>
-          <w:lang w:val="en-US"/>
         </w:rPr>
       </w:pPr>
       <w:r>
@@ -1927,7 +2007,23 @@
           <w:color w:val="000000"/>
           <w:kern w:val="2"/>
         </w:rPr>
-        <w:t xml:space="preserve"> являющихся (-щемся) неотъемлемой частью Договора.</w:t>
+        <w:t xml:space="preserve"> являющихся (-</w:t>
+      </w:r>
+      <w:proofErr w:type="spellStart"/>
+      <w:r>
+        <w:rPr>
+          <w:color w:val="000000"/>
+          <w:kern w:val="2"/>
+        </w:rPr>
+        <w:t>щемся</w:t>
+      </w:r>
+      <w:proofErr w:type="spellEnd"/>
+      <w:r>
+        <w:rPr>
+          <w:color w:val="000000"/>
+          <w:kern w:val="2"/>
+        </w:rPr>
+        <w:t>) неотъемлемой частью Договора.</w:t>
       </w:r>
     </w:p>
     <w:p>
@@ -3027,7 +3123,21 @@
         <w:rPr>
           <w:kern w:val="2"/>
         </w:rPr>
-        <w:t xml:space="preserve">Нарушение срока устранения выявленных Заказчиком при приемке недостатков оказанных Услуг, указанного в пункте 3.5 Договора, более чем на 5 (пять) рабочих дней </w:t>
+        <w:t xml:space="preserve">Нарушение срока </w:t>
+      </w:r>
+      <w:proofErr w:type="gramStart"/>
+      <w:r>
+        <w:rPr>
+          <w:kern w:val="2"/>
+        </w:rPr>
+        <w:t>устранения</w:t>
+      </w:r>
+      <w:proofErr w:type="gramEnd"/>
+      <w:r>
+        <w:rPr>
+          <w:kern w:val="2"/>
+        </w:rPr>
+        <w:t xml:space="preserve"> выявленных Заказчиком при приемке недостатков оказанных Услуг, указанного в пункте 3.5 Договора, более чем на 5 (пять) рабочих дней </w:t>
       </w:r>
       <w:r>
         <w:rPr>
@@ -3381,7 +3491,7 @@
       <w:r>
         <w:rPr>
           <w:kern w:val="2"/>
-          <w:lang w:val="en-US"/>
+          <w:lang w:val="ru-RU"/>
         </w:rPr>
         <w:t>13</w:t>
       </w:r>
@@ -3457,7 +3567,31 @@
           <w:sz w:val="24"/>
           <w:szCs w:val="24"/>
         </w:rPr>
-        <w:t xml:space="preserve"> (указывается дата из расчёта: максимально возможная дата исполнения обязательств Сторонами плюс 2 календарных месяца. Например: «срок оказания услуг» + «срок устранения возможных недостатков» + «срок оплаты» + «иные сроки» + «40 рабочих дней» = «дата окончания срока действия договора и прекращения обязательств по нему»)</w:t>
+        <w:t xml:space="preserve"> (указывается дата из расчёта: максимально возможная дата исполнения обязательств Сторонами плюс 2 календарных месяца. </w:t>
+      </w:r>
+      <w:proofErr w:type="gramStart"/>
+      <w:r>
+        <w:rPr>
+          <w:rFonts w:ascii="Times New Roman" w:hAnsi="Times New Roman"/>
+          <w:i/>
+          <w:color w:val="FF0000"/>
+          <w:kern w:val="2"/>
+          <w:sz w:val="24"/>
+          <w:szCs w:val="24"/>
+        </w:rPr>
+        <w:t>Например</w:t>
+      </w:r>
+      <w:proofErr w:type="gramEnd"/>
+      <w:r>
+        <w:rPr>
+          <w:rFonts w:ascii="Times New Roman" w:hAnsi="Times New Roman"/>
+          <w:i/>
+          <w:color w:val="FF0000"/>
+          <w:kern w:val="2"/>
+          <w:sz w:val="24"/>
+          <w:szCs w:val="24"/>
+        </w:rPr>
+        <w:t>: «срок оказания услуг» + «срок устранения возможных недостатков» + «срок оплаты» + «иные сроки» + «40 рабочих дней» = «дата окончания срока действия договора и прекращения обязательств по нему»)</w:t>
       </w:r>
       <w:r>
         <w:rPr>
@@ -3859,7 +3993,23 @@
                 <w:b/>
                 <w:kern w:val="2"/>
               </w:rPr>
-              <w:t>ФГАОУ ВО «СПбПУ»</w:t>
+              <w:t>ФГАОУ ВО «</w:t>
+            </w:r>
+            <w:proofErr w:type="spellStart"/>
+            <w:r>
+              <w:rPr>
+                <w:b/>
+                <w:kern w:val="2"/>
+              </w:rPr>
+              <w:t>СПбПУ</w:t>
+            </w:r>
+            <w:proofErr w:type="spellEnd"/>
+            <w:r>
+              <w:rPr>
+                <w:b/>
+                <w:kern w:val="2"/>
+              </w:rPr>
+              <w:t>»</w:t>
             </w:r>
           </w:p>
           <w:p>
@@ -3916,7 +4066,15 @@
           </w:p>
           <w:p>
             <w:r>
-              <w:t>УФК по г. Санкт-Петербургу (ФГАОУ ВО СПбПУ, л/с 30726Щ45759)</w:t>
+              <w:t xml:space="preserve">УФК по г. Санкт-Петербургу (ФГАОУ ВО </w:t>
+            </w:r>
+            <w:proofErr w:type="spellStart"/>
+            <w:r>
+              <w:t>СПбПУ</w:t>
+            </w:r>
+            <w:proofErr w:type="spellEnd"/>
+            <w:r>
+              <w:t>, л/с 30726Щ45759)</w:t>
             </w:r>
           </w:p>
           <w:p>
@@ -4029,6 +4187,7 @@
                 <w:b/>
                 <w:kern w:val="2"/>
                 <w:highlight w:val="yellow"/>
+                <w:lang w:val="en-US"/>
               </w:rPr>
             </w:pPr>
           </w:p>
@@ -4038,6 +4197,7 @@
               <w:rPr>
                 <w:b/>
                 <w:kern w:val="2"/>
+                <w:lang w:val="en-US"/>
               </w:rPr>
             </w:pPr>
             <w:r>
@@ -4045,7 +4205,15 @@
                 <w:b/>
                 <w:kern w:val="2"/>
               </w:rPr>
-              <w:t>ИСПОЛНИТЕЛЬ:</w:t>
+              <w:t>ИСПОЛНИТЕЛЬ</w:t>
+            </w:r>
+            <w:r>
+              <w:rPr>
+                <w:b/>
+                <w:kern w:val="2"/>
+                <w:lang w:val="en-US"/>
+              </w:rPr>
+              <w:t>:</w:t>
             </w:r>
           </w:p>
           <w:p>
@@ -4088,7 +4256,21 @@
               <w:rPr>
                 <w:lang w:val="en-US"/>
               </w:rPr>
-              <w:t>: ENTERPRENEUR_INN</w:t>
+              <w:t xml:space="preserve">: </w:t>
+            </w:r>
+            <w:r>
+              <w:rPr>
+                <w:lang w:val="en-US"/>
+              </w:rPr>
+              <w:t>$</w:t>
+            </w:r>
+            <w:bookmarkStart w:id="0" w:name="_GoBack"/>
+            <w:bookmarkEnd w:id="0"/>
+            <w:r>
+              <w:rPr>
+                <w:lang w:val="en-US"/>
+              </w:rPr>
+              <w:t>ENTERPRENEUR_INN</w:t>
             </w:r>
           </w:p>
           <w:p>
@@ -5408,6 +5590,7 @@
                 <w:highlight w:val="yellow"/>
               </w:rPr>
             </w:pPr>
+            <w:proofErr w:type="gramStart"/>
             <w:r>
               <w:rPr>
                 <w:b/>
@@ -5423,6 +5606,7 @@
               </w:rPr>
               <w:tab/>
             </w:r>
+            <w:proofErr w:type="gramEnd"/>
             <w:r>
               <w:rPr>
                 <w:color w:val="000000"/>
@@ -5468,8 +5652,21 @@
                 <w:szCs w:val="24"/>
                 <w:lang w:val="ru-RU"/>
               </w:rPr>
-              <w:t>ФГАОУ ВО «СПбПУ</w:t>
-            </w:r>
+              <w:t>ФГАОУ ВО «</w:t>
+            </w:r>
+            <w:proofErr w:type="spellStart"/>
+            <w:r>
+              <w:rPr>
+                <w:b/>
+                <w:color w:val="000000"/>
+                <w:kern w:val="2"/>
+                <w:sz w:val="24"/>
+                <w:szCs w:val="24"/>
+                <w:lang w:val="ru-RU"/>
+              </w:rPr>
+              <w:t>СПбПУ</w:t>
+            </w:r>
+            <w:proofErr w:type="spellEnd"/>
           </w:p>
           <w:p>
             <w:pPr>
@@ -6329,6 +6526,7 @@
                 <w:highlight w:val="yellow"/>
               </w:rPr>
             </w:pPr>
+            <w:proofErr w:type="gramStart"/>
             <w:r>
               <w:rPr>
                 <w:b/>
@@ -6344,6 +6542,7 @@
               </w:rPr>
               <w:tab/>
             </w:r>
+            <w:proofErr w:type="gramEnd"/>
             <w:r>
               <w:rPr>
                 <w:color w:val="000000"/>
@@ -6389,8 +6588,21 @@
                 <w:szCs w:val="24"/>
                 <w:lang w:val="ru-RU"/>
               </w:rPr>
-              <w:t>ФГАОУ ВО «СПбПУ</w:t>
-            </w:r>
+              <w:t>ФГАОУ ВО «</w:t>
+            </w:r>
+            <w:proofErr w:type="spellStart"/>
+            <w:r>
+              <w:rPr>
+                <w:b/>
+                <w:color w:val="000000"/>
+                <w:kern w:val="2"/>
+                <w:sz w:val="24"/>
+                <w:szCs w:val="24"/>
+                <w:lang w:val="ru-RU"/>
+              </w:rPr>
+              <w:t>СПбПУ</w:t>
+            </w:r>
+            <w:proofErr w:type="spellEnd"/>
           </w:p>
           <w:p>
             <w:pPr>
@@ -6486,6 +6698,7 @@
               <w:contextualSpacing/>
               <w:rPr>
                 <w:kern w:val="2"/>
+                <w:lang w:val="en-US"/>
               </w:rPr>
             </w:pPr>
             <w:r>
@@ -6493,11 +6706,20 @@
                 <w:b/>
                 <w:kern w:val="2"/>
               </w:rPr>
-              <w:t xml:space="preserve">ИП </w:t>
-            </w:r>
-            <w:r>
-              <w:rPr>
-                <w:kern w:val="2"/>
+              <w:t>ИП</w:t>
+            </w:r>
+            <w:r>
+              <w:rPr>
+                <w:b/>
+                <w:kern w:val="2"/>
+                <w:lang w:val="en-US"/>
+              </w:rPr>
+              <w:t xml:space="preserve"> </w:t>
+            </w:r>
+            <w:r>
+              <w:rPr>
+                <w:kern w:val="2"/>
+                <w:lang w:val="en-US"/>
               </w:rPr>
               <w:t>$ENPREPRENEUR_FIO</w:t>
             </w:r>
@@ -6506,6 +6728,7 @@
             <w:pPr>
               <w:rPr>
                 <w:kern w:val="2"/>
+                <w:lang w:val="en-US"/>
               </w:rPr>
             </w:pPr>
           </w:p>
@@ -6513,6 +6736,7 @@
             <w:pPr>
               <w:rPr>
                 <w:kern w:val="2"/>
+                <w:lang w:val="en-US"/>
               </w:rPr>
             </w:pPr>
           </w:p>
@@ -6523,6 +6747,7 @@
                 <w:i/>
                 <w:color w:val="FF0000"/>
                 <w:kern w:val="2"/>
+                <w:lang w:val="en-US"/>
               </w:rPr>
             </w:pPr>
           </w:p>
@@ -6532,12 +6757,14 @@
               <w:rPr>
                 <w:snapToGrid w:val="0"/>
                 <w:szCs w:val="20"/>
+                <w:lang w:val="en-US"/>
               </w:rPr>
             </w:pPr>
             <w:r>
               <w:rPr>
                 <w:b/>
                 <w:kern w:val="2"/>
+                <w:lang w:val="en-US"/>
               </w:rPr>
               <w:t>________/</w:t>
             </w:r>
@@ -6545,6 +6772,7 @@
               <w:rPr>
                 <w:color w:val="000000"/>
                 <w:kern w:val="2"/>
+                <w:lang w:val="en-US"/>
               </w:rPr>
               <w:t>$ENPREPRENEUR_INIC_F</w:t>
             </w:r>
@@ -6553,6 +6781,7 @@
                 <w:b/>
                 <w:color w:val="000000"/>
                 <w:kern w:val="2"/>
+                <w:lang w:val="en-US"/>
               </w:rPr>
               <w:t>/</w:t>
             </w:r>
@@ -6569,12 +6798,16 @@
         <w:jc w:val="center"/>
         <w:rPr>
           <w:rFonts w:eastAsia="Times New Roman"/>
-        </w:rPr>
-      </w:pPr>
-    </w:p>
-    <w:p>
-      <w:bookmarkStart w:id="0" w:name="_GoBack"/>
-      <w:bookmarkEnd w:id="0"/>
+          <w:lang w:val="en-US"/>
+        </w:rPr>
+      </w:pPr>
+    </w:p>
+    <w:p>
+      <w:pPr>
+        <w:rPr>
+          <w:lang w:val="en-US"/>
+        </w:rPr>
+      </w:pPr>
     </w:p>
     <w:sectPr>
       <w:pgSz w:w="11906" w:h="16838"/>
@@ -7255,39 +7488,12 @@
   </w:num>
   <w:num w:numId="4">
     <w:abstractNumId w:val="2"/>
-    <w:lvlOverride w:ilvl="0"/>
-    <w:lvlOverride w:ilvl="1"/>
-    <w:lvlOverride w:ilvl="2"/>
-    <w:lvlOverride w:ilvl="3"/>
-    <w:lvlOverride w:ilvl="4"/>
-    <w:lvlOverride w:ilvl="5"/>
-    <w:lvlOverride w:ilvl="6"/>
-    <w:lvlOverride w:ilvl="7"/>
-    <w:lvlOverride w:ilvl="8"/>
   </w:num>
   <w:num w:numId="5">
     <w:abstractNumId w:val="3"/>
-    <w:lvlOverride w:ilvl="0"/>
-    <w:lvlOverride w:ilvl="1"/>
-    <w:lvlOverride w:ilvl="2"/>
-    <w:lvlOverride w:ilvl="3"/>
-    <w:lvlOverride w:ilvl="4"/>
-    <w:lvlOverride w:ilvl="5"/>
-    <w:lvlOverride w:ilvl="6"/>
-    <w:lvlOverride w:ilvl="7"/>
-    <w:lvlOverride w:ilvl="8"/>
   </w:num>
   <w:num w:numId="6">
     <w:abstractNumId w:val="0"/>
-    <w:lvlOverride w:ilvl="0"/>
-    <w:lvlOverride w:ilvl="1"/>
-    <w:lvlOverride w:ilvl="2"/>
-    <w:lvlOverride w:ilvl="3"/>
-    <w:lvlOverride w:ilvl="4"/>
-    <w:lvlOverride w:ilvl="5"/>
-    <w:lvlOverride w:ilvl="6"/>
-    <w:lvlOverride w:ilvl="7"/>
-    <w:lvlOverride w:ilvl="8"/>
   </w:num>
 </w:numbering>
 </file>

</xml_diff>